<commit_message>
update use case, mô tả
</commit_message>
<xml_diff>
--- a/BaoCao/FRA/1412579/Phân tích chức năng use case .docx
+++ b/BaoCao/FRA/1412579/Phân tích chức năng use case .docx
@@ -16,10 +16,10 @@
           <w:noProof/>
         </w:rPr>
         <w:drawing>
-          <wp:inline distT="0" distB="0" distL="0" distR="0" wp14:anchorId="40BC3384" wp14:editId="0F111FA7">
-            <wp:extent cx="4285714" cy="2609524"/>
-            <wp:effectExtent l="0" t="0" r="635" b="635"/>
-            <wp:docPr id="2" name="Picture 2"/>
+          <wp:inline distT="0" distB="0" distL="0" distR="0" wp14:anchorId="521699EF" wp14:editId="779215D5">
+            <wp:extent cx="4533333" cy="2390476"/>
+            <wp:effectExtent l="0" t="0" r="635" b="0"/>
+            <wp:docPr id="1" name="Picture 1"/>
             <wp:cNvGraphicFramePr>
               <a:graphicFrameLocks xmlns:a="http://schemas.openxmlformats.org/drawingml/2006/main" noChangeAspect="1"/>
             </wp:cNvGraphicFramePr>
@@ -39,7 +39,7 @@
                   <pic:spPr>
                     <a:xfrm>
                       <a:off x="0" y="0"/>
-                      <a:ext cx="4285714" cy="2609524"/>
+                      <a:ext cx="4533333" cy="2390476"/>
                     </a:xfrm>
                     <a:prstGeom prst="rect">
                       <a:avLst/>
@@ -325,7 +325,13 @@
               <w:t xml:space="preserve">UC bắt đầu </w:t>
             </w:r>
             <w:r>
-              <w:t xml:space="preserve">khi nhân viên có nhu cầu </w:t>
+              <w:t>khi nhân viên</w:t>
+            </w:r>
+            <w:r>
+              <w:t xml:space="preserve"> giao hàng</w:t>
+            </w:r>
+            <w:r>
+              <w:t xml:space="preserve"> có nhu cầu </w:t>
             </w:r>
             <w:r>
               <w:t>kiểm tra</w:t>
@@ -716,7 +722,16 @@
               <w:t xml:space="preserve">UC bắt đầu </w:t>
             </w:r>
             <w:r>
-              <w:t xml:space="preserve">khi nhân viên có nhu cầu </w:t>
+              <w:t>khi nhân viên</w:t>
+            </w:r>
+            <w:r>
+              <w:t xml:space="preserve"> </w:t>
+            </w:r>
+            <w:r>
+              <w:t>giao hàng</w:t>
+            </w:r>
+            <w:r>
+              <w:t xml:space="preserve"> có nhu cầu </w:t>
             </w:r>
             <w:r>
               <w:t>tra cứu thông tin của nhà phân phối</w:t>
@@ -805,8 +820,16 @@
               <w:rPr>
                 <w:b w:val="0"/>
               </w:rPr>
-              <w:t>nhà phân phối để tra cứu như: tên nhà phân phối, địa chỉ, chi nhánh,…</w:t>
-            </w:r>
+              <w:t>nhà phân phối để tra cứu như: tên nhà phân phối, địa chỉ, chi nhánh</w:t>
+            </w:r>
+            <w:proofErr w:type="gramStart"/>
+            <w:r>
+              <w:rPr>
+                <w:b w:val="0"/>
+              </w:rPr>
+              <w:t>,…</w:t>
+            </w:r>
+            <w:proofErr w:type="gramEnd"/>
           </w:p>
           <w:p>
             <w:pPr>
@@ -1089,7 +1112,16 @@
               <w:t xml:space="preserve">UC bắt đầu </w:t>
             </w:r>
             <w:r>
-              <w:t xml:space="preserve">khi nhân viên có nhu cầu </w:t>
+              <w:t>khi nhân viên</w:t>
+            </w:r>
+            <w:r>
+              <w:t xml:space="preserve"> </w:t>
+            </w:r>
+            <w:r>
+              <w:t>giao hàng</w:t>
+            </w:r>
+            <w:r>
+              <w:t xml:space="preserve"> có nhu cầu </w:t>
             </w:r>
             <w:r>
               <w:t>G</w:t>
@@ -1275,10 +1307,7 @@
         <w:t>Kiểm tra</w:t>
       </w:r>
       <w:r>
-        <w:t xml:space="preserve"> </w:t>
-      </w:r>
-      <w:r>
-        <w:t>hàng khuyến mãi tồn kho</w:t>
+        <w:t xml:space="preserve"> hàng khuyến mãi tồn kho</w:t>
       </w:r>
     </w:p>
     <w:tbl>
@@ -1479,7 +1508,18 @@
               <w:t xml:space="preserve">UC bắt đầu </w:t>
             </w:r>
             <w:r>
-              <w:t xml:space="preserve">khi nhân viên có nhu cầu </w:t>
+              <w:t>khi nhân viên</w:t>
+            </w:r>
+            <w:r>
+              <w:t xml:space="preserve"> </w:t>
+            </w:r>
+            <w:r>
+              <w:t>giao hàng</w:t>
+            </w:r>
+            <w:bookmarkStart w:id="0" w:name="_GoBack"/>
+            <w:bookmarkEnd w:id="0"/>
+            <w:r>
+              <w:t xml:space="preserve"> có nhu cầu </w:t>
             </w:r>
             <w:r>
               <w:t>kiểm tra hàng hoá còn tồn kho hay không</w:t>
@@ -1591,15 +1631,7 @@
               <w:rPr>
                 <w:b w:val="0"/>
               </w:rPr>
-              <w:t>hàng hoá (số lượng, sản phẩm)</w:t>
-            </w:r>
-            <w:bookmarkStart w:id="0" w:name="_GoBack"/>
-            <w:bookmarkEnd w:id="0"/>
-            <w:r>
-              <w:rPr>
-                <w:b w:val="0"/>
-              </w:rPr>
-              <w:t xml:space="preserve"> khuyến mãi phù hợp với phiếu khuyến mãi.</w:t>
+              <w:t>hàng hoá (số lượng, sản phẩm) khuyến mãi phù hợp với phiếu khuyến mãi.</w:t>
             </w:r>
           </w:p>
         </w:tc>

</xml_diff>

<commit_message>
update báo cáo team 3, chỉnh sửa một số điểm chưa hợp lý
</commit_message>
<xml_diff>
--- a/BaoCao/FRA/1412579/Phân tích chức năng use case .docx
+++ b/BaoCao/FRA/1412579/Phân tích chức năng use case .docx
@@ -54,68 +54,6 @@
     </w:p>
     <w:p>
       <w:pPr>
-        <w:rPr>
-          <w:b/>
-          <w:sz w:val="24"/>
-        </w:rPr>
-      </w:pPr>
-      <w:r>
-        <w:rPr>
-          <w:b/>
-          <w:sz w:val="24"/>
-        </w:rPr>
-        <w:t>Đổi tên</w:t>
-      </w:r>
-      <w:r>
-        <w:rPr>
-          <w:b/>
-          <w:i/>
-          <w:sz w:val="24"/>
-        </w:rPr>
-        <w:t xml:space="preserve"> Nhậ</w:t>
-      </w:r>
-      <w:r>
-        <w:rPr>
-          <w:b/>
-          <w:i/>
-          <w:sz w:val="24"/>
-        </w:rPr>
-        <w:t>p thông tin N</w:t>
-      </w:r>
-      <w:r>
-        <w:rPr>
-          <w:b/>
-          <w:i/>
-          <w:sz w:val="24"/>
-        </w:rPr>
-        <w:t>PP</w:t>
-      </w:r>
-      <w:r>
-        <w:rPr>
-          <w:b/>
-          <w:i/>
-          <w:sz w:val="24"/>
-        </w:rPr>
-        <w:t xml:space="preserve"> nhận KM</w:t>
-      </w:r>
-      <w:r>
-        <w:rPr>
-          <w:b/>
-          <w:sz w:val="24"/>
-        </w:rPr>
-        <w:t xml:space="preserve"> thành </w:t>
-      </w:r>
-      <w:r>
-        <w:rPr>
-          <w:b/>
-          <w:i/>
-          <w:sz w:val="24"/>
-        </w:rPr>
-        <w:t>Ghi nhận thông tin NPP nhận KM</w:t>
-      </w:r>
-    </w:p>
-    <w:p>
-      <w:pPr>
         <w:pStyle w:val="TuNormal"/>
         <w:numPr>
           <w:ilvl w:val="0"/>
@@ -123,6 +61,8 @@
         </w:numPr>
         <w:ind w:left="1296" w:hanging="576"/>
       </w:pPr>
+      <w:bookmarkStart w:id="0" w:name="_GoBack"/>
+      <w:bookmarkEnd w:id="0"/>
       <w:r>
         <w:t>Kiểm tra thông tin khuyến mãi</w:t>
       </w:r>
@@ -725,10 +665,7 @@
               <w:t>khi nhân viên</w:t>
             </w:r>
             <w:r>
-              <w:t xml:space="preserve"> </w:t>
-            </w:r>
-            <w:r>
-              <w:t>giao hàng</w:t>
+              <w:t xml:space="preserve"> giao hàng</w:t>
             </w:r>
             <w:r>
               <w:t xml:space="preserve"> có nhu cầu </w:t>
@@ -1115,10 +1052,7 @@
               <w:t>khi nhân viên</w:t>
             </w:r>
             <w:r>
-              <w:t xml:space="preserve"> </w:t>
-            </w:r>
-            <w:r>
-              <w:t>giao hàng</w:t>
+              <w:t xml:space="preserve"> giao hàng</w:t>
             </w:r>
             <w:r>
               <w:t xml:space="preserve"> có nhu cầu </w:t>
@@ -1511,13 +1445,8 @@
               <w:t>khi nhân viên</w:t>
             </w:r>
             <w:r>
-              <w:t xml:space="preserve"> </w:t>
-            </w:r>
-            <w:r>
-              <w:t>giao hàng</w:t>
-            </w:r>
-            <w:bookmarkStart w:id="0" w:name="_GoBack"/>
-            <w:bookmarkEnd w:id="0"/>
+              <w:t xml:space="preserve"> giao hàng</w:t>
+            </w:r>
             <w:r>
               <w:t xml:space="preserve"> có nhu cầu </w:t>
             </w:r>

</xml_diff>

<commit_message>
update phân tích nghiệp vụ sau peer review.
</commit_message>
<xml_diff>
--- a/BaoCao/FRA/1412579/Phân tích chức năng use case .docx
+++ b/BaoCao/FRA/1412579/Phân tích chức năng use case .docx
@@ -16,8 +16,8 @@
           <w:noProof/>
         </w:rPr>
         <w:drawing>
-          <wp:inline distT="0" distB="0" distL="0" distR="0" wp14:anchorId="521699EF" wp14:editId="779215D5">
-            <wp:extent cx="4533333" cy="2390476"/>
+          <wp:inline distT="0" distB="0" distL="0" distR="0" wp14:anchorId="124A409E" wp14:editId="1605269E">
+            <wp:extent cx="4438095" cy="3114286"/>
             <wp:effectExtent l="0" t="0" r="635" b="0"/>
             <wp:docPr id="1" name="Picture 1"/>
             <wp:cNvGraphicFramePr>
@@ -39,7 +39,7 @@
                   <pic:spPr>
                     <a:xfrm>
                       <a:off x="0" y="0"/>
-                      <a:ext cx="4533333" cy="2390476"/>
+                      <a:ext cx="4438095" cy="3114286"/>
                     </a:xfrm>
                     <a:prstGeom prst="rect">
                       <a:avLst/>
@@ -61,8 +61,6 @@
         </w:numPr>
         <w:ind w:left="1296" w:hanging="576"/>
       </w:pPr>
-      <w:bookmarkStart w:id="0" w:name="_GoBack"/>
-      <w:bookmarkEnd w:id="0"/>
       <w:r>
         <w:t>Kiểm tra thông tin khuyến mãi</w:t>
       </w:r>
@@ -757,16 +755,8 @@
               <w:rPr>
                 <w:b w:val="0"/>
               </w:rPr>
-              <w:t>nhà phân phối để tra cứu như: tên nhà phân phối, địa chỉ, chi nhánh</w:t>
-            </w:r>
-            <w:proofErr w:type="gramStart"/>
-            <w:r>
-              <w:rPr>
-                <w:b w:val="0"/>
-              </w:rPr>
-              <w:t>,…</w:t>
-            </w:r>
-            <w:proofErr w:type="gramEnd"/>
+              <w:t>nhà phân phối để tra cứu như: tên nhà phân phối, địa chỉ, chi nhánh,…</w:t>
+            </w:r>
           </w:p>
           <w:p>
             <w:pPr>
@@ -1235,13 +1225,16 @@
           <w:numId w:val="0"/>
         </w:numPr>
         <w:ind w:left="1296" w:hanging="576"/>
+        <w:rPr>
+          <w:lang w:val="vi-VN"/>
+        </w:rPr>
       </w:pPr>
       <w:r>
+        <w:rPr>
+          <w:lang w:val="vi-VN"/>
+        </w:rPr>
         <w:lastRenderedPageBreak/>
-        <w:t>Kiểm tra</w:t>
-      </w:r>
-      <w:r>
-        <w:t xml:space="preserve"> hàng khuyến mãi tồn kho</w:t>
+        <w:t>Tra cứu hàng KM trong đợt giao hàng</w:t>
       </w:r>
     </w:p>
     <w:tbl>
@@ -1437,6 +1430,9 @@
             <w:pPr>
               <w:pStyle w:val="MyTable1"/>
               <w:cnfStyle w:val="000000000000" w:firstRow="0" w:lastRow="0" w:firstColumn="0" w:lastColumn="0" w:oddVBand="0" w:evenVBand="0" w:oddHBand="0" w:evenHBand="0" w:firstRowFirstColumn="0" w:firstRowLastColumn="0" w:lastRowFirstColumn="0" w:lastRowLastColumn="0"/>
+              <w:rPr>
+                <w:lang w:val="vi-VN"/>
+              </w:rPr>
             </w:pPr>
             <w:r>
               <w:t xml:space="preserve">UC bắt đầu </w:t>
@@ -1451,7 +1447,10 @@
               <w:t xml:space="preserve"> có nhu cầu </w:t>
             </w:r>
             <w:r>
-              <w:t>kiểm tra hàng hoá còn tồn kho hay không</w:t>
+              <w:rPr>
+                <w:lang w:val="vi-VN"/>
+              </w:rPr>
+              <w:t>tra cứu danh sách hàng KM trong đợt giao hàng đó</w:t>
             </w:r>
           </w:p>
         </w:tc>
@@ -1508,7 +1507,7 @@
               <w:rPr>
                 <w:b w:val="0"/>
               </w:rPr>
-              <w:t>kiểm tra hàng khuyến mãi tồn kho.</w:t>
+              <w:t>cứu danh sách hàng KM trong đợt giao hàng</w:t>
             </w:r>
           </w:p>
           <w:p>
@@ -1560,7 +1559,29 @@
               <w:rPr>
                 <w:b w:val="0"/>
               </w:rPr>
-              <w:t>hàng hoá (số lượng, sản phẩm) khuyến mãi phù hợp với phiếu khuyến mãi.</w:t>
+              <w:t xml:space="preserve">hàng hoá (số lượng, sản phẩm) </w:t>
+            </w:r>
+            <w:r>
+              <w:rPr>
+                <w:b w:val="0"/>
+                <w:lang w:val="vi-VN"/>
+              </w:rPr>
+              <w:t>của phiế</w:t>
+            </w:r>
+            <w:r>
+              <w:rPr>
+                <w:b w:val="0"/>
+                <w:lang w:val="vi-VN"/>
+              </w:rPr>
+              <w:t>u giao hàng đó</w:t>
+            </w:r>
+            <w:bookmarkStart w:id="0" w:name="_GoBack"/>
+            <w:bookmarkEnd w:id="0"/>
+            <w:r>
+              <w:rPr>
+                <w:b w:val="0"/>
+              </w:rPr>
+              <w:t>.</w:t>
             </w:r>
           </w:p>
         </w:tc>

</xml_diff>